<commit_message>
So apparently this changed...
</commit_message>
<xml_diff>
--- a/SE1_Aufgabe3/Abgabe.docx
+++ b/SE1_Aufgabe3/Abgabe.docx
@@ -42,10 +42,10 @@
             <v:path o:extrusionok="f" gradientshapeok="t" o:connecttype="rect"/>
             <o:lock v:ext="edit" aspectratio="t"/>
           </v:shapetype>
-          <v:shape id="_x0000_i1052" type="#_x0000_t75" style="width:453pt;height:662.25pt" o:ole="">
+          <v:shape id="_x0000_i1052" type="#_x0000_t75" style="width:453.6pt;height:662.4pt" o:ole="">
             <v:imagedata r:id="rId6" o:title=""/>
           </v:shape>
-          <o:OLEObject Type="Embed" ProgID="Visio.Drawing.15" ShapeID="_x0000_i1052" DrawAspect="Content" ObjectID="_1478419453" r:id="rId7"/>
+          <o:OLEObject Type="Embed" ProgID="Visio.Drawing.15" ShapeID="_x0000_i1052" DrawAspect="Content" ObjectID="_1478420202" r:id="rId7"/>
         </w:object>
       </w:r>
     </w:p>
@@ -715,10 +715,10 @@
     <w:p>
       <w:r>
         <w:object w:dxaOrig="24855" w:dyaOrig="20370">
-          <v:shape id="_x0000_i1053" type="#_x0000_t75" style="width:523.5pt;height:429pt" o:ole="">
+          <v:shape id="_x0000_i1053" type="#_x0000_t75" style="width:525.6pt;height:6in" o:ole="">
             <v:imagedata r:id="rId8" o:title=""/>
           </v:shape>
-          <o:OLEObject Type="Embed" ProgID="Visio.Drawing.15" ShapeID="_x0000_i1053" DrawAspect="Content" ObjectID="_1478419454" r:id="rId9"/>
+          <o:OLEObject Type="Embed" ProgID="Visio.Drawing.15" ShapeID="_x0000_i1053" DrawAspect="Content" ObjectID="_1478420203" r:id="rId9"/>
         </w:object>
       </w:r>
     </w:p>
@@ -13868,7 +13868,7 @@
 </file>
 
 <file path=customXml/itemProps1.xml><?xml version="1.0" encoding="utf-8"?>
-<ds:datastoreItem xmlns:ds="http://schemas.openxmlformats.org/officeDocument/2006/customXml" ds:itemID="{05DF0C3E-CEFB-4E4C-8DE6-889DC7B85A38}">
+<ds:datastoreItem xmlns:ds="http://schemas.openxmlformats.org/officeDocument/2006/customXml" ds:itemID="{D063F6A0-883A-4CA0-8405-78C928E80AA9}">
   <ds:schemaRefs>
     <ds:schemaRef ds:uri="http://schemas.openxmlformats.org/officeDocument/2006/bibliography"/>
   </ds:schemaRefs>

</xml_diff>